<commit_message>
add skills and fix resume
</commit_message>
<xml_diff>
--- a/resume/CV_Andrei_Dutkovski_english.docx
+++ b/resume/CV_Andrei_Dutkovski_english.docx
@@ -1,6 +1,6 @@
 
 <file path=word/document.xml><?xml version="1.0" encoding="utf-8"?>
-<w:document xmlns:wpc="http://schemas.microsoft.com/office/word/2010/wordprocessingCanvas" xmlns:cx="http://schemas.microsoft.com/office/drawing/2014/chartex" xmlns:cx1="http://schemas.microsoft.com/office/drawing/2015/9/8/chartex" xmlns:cx2="http://schemas.microsoft.com/office/drawing/2015/10/21/chartex" xmlns:cx3="http://schemas.microsoft.com/office/drawing/2016/5/9/chartex" xmlns:cx4="http://schemas.microsoft.com/office/drawing/2016/5/10/chartex" xmlns:cx5="http://schemas.microsoft.com/office/drawing/2016/5/11/chartex" xmlns:cx6="http://schemas.microsoft.com/office/drawing/2016/5/12/chartex" xmlns:cx7="http://schemas.microsoft.com/office/drawing/2016/5/13/chartex" xmlns:cx8="http://schemas.microsoft.com/office/drawing/2016/5/14/chartex" xmlns:mc="http://schemas.openxmlformats.org/markup-compatibility/2006" xmlns:aink="http://schemas.microsoft.com/office/drawing/2016/ink" xmlns:am3d="http://schemas.microsoft.com/office/drawing/2017/model3d" xmlns:o="urn:schemas-microsoft-com:office:office" xmlns:r="http://schemas.openxmlformats.org/officeDocument/2006/relationships" xmlns:m="http://schemas.openxmlformats.org/officeDocument/2006/math" xmlns:v="urn:schemas-microsoft-com:vml" xmlns:wp14="http://schemas.microsoft.com/office/word/2010/wordprocessingDrawing" xmlns:wp="http://schemas.openxmlformats.org/drawingml/2006/wordprocessingDrawing" xmlns:w10="urn:schemas-microsoft-com:office:word" xmlns:w="http://schemas.openxmlformats.org/wordprocessingml/2006/main" xmlns:w14="http://schemas.microsoft.com/office/word/2010/wordml" xmlns:w15="http://schemas.microsoft.com/office/word/2012/wordml" xmlns:w16cex="http://schemas.microsoft.com/office/word/2018/wordml/cex" xmlns:w16cid="http://schemas.microsoft.com/office/word/2016/wordml/cid" xmlns:w16="http://schemas.microsoft.com/office/word/2018/wordml" xmlns:w16se="http://schemas.microsoft.com/office/word/2015/wordml/symex" xmlns:wpg="http://schemas.microsoft.com/office/word/2010/wordprocessingGroup" xmlns:wpi="http://schemas.microsoft.com/office/word/2010/wordprocessingInk" xmlns:wne="http://schemas.microsoft.com/office/word/2006/wordml" xmlns:wps="http://schemas.microsoft.com/office/word/2010/wordprocessingShape" mc:Ignorable="w14 w15 w16se w16cid w16 w16cex wp14">
+<w:document xmlns:wpc="http://schemas.microsoft.com/office/word/2010/wordprocessingCanvas" xmlns:mc="http://schemas.openxmlformats.org/markup-compatibility/2006" xmlns:o="urn:schemas-microsoft-com:office:office" xmlns:r="http://schemas.openxmlformats.org/officeDocument/2006/relationships" xmlns:m="http://schemas.openxmlformats.org/officeDocument/2006/math" xmlns:v="urn:schemas-microsoft-com:vml" xmlns:wp14="http://schemas.microsoft.com/office/word/2010/wordprocessingDrawing" xmlns:wp="http://schemas.openxmlformats.org/drawingml/2006/wordprocessingDrawing" xmlns:w10="urn:schemas-microsoft-com:office:word" xmlns:w="http://schemas.openxmlformats.org/wordprocessingml/2006/main" xmlns:w14="http://schemas.microsoft.com/office/word/2010/wordml" xmlns:w15="http://schemas.microsoft.com/office/word/2012/wordml" xmlns:wpg="http://schemas.microsoft.com/office/word/2010/wordprocessingGroup" xmlns:wpi="http://schemas.microsoft.com/office/word/2010/wordprocessingInk" xmlns:wne="http://schemas.microsoft.com/office/word/2006/wordml" xmlns:wps="http://schemas.microsoft.com/office/word/2010/wordprocessingShape" mc:Ignorable="w14 w15 wp14">
   <w:body>
     <w:tbl>
       <w:tblPr>
@@ -93,7 +93,6 @@
                 <w:lang w:val="fr-FR"/>
               </w:rPr>
             </w:pPr>
-            <w:proofErr w:type="gramStart"/>
             <w:r>
               <w:rPr>
                 <w:rFonts w:ascii="Arial" w:hAnsi="Arial" w:cs="Arial"/>
@@ -108,16 +107,7 @@
                 <w:b/>
                 <w:lang w:val="fr-FR"/>
               </w:rPr>
-              <w:t>:</w:t>
-            </w:r>
-            <w:proofErr w:type="gramEnd"/>
-            <w:r>
-              <w:rPr>
-                <w:rFonts w:ascii="Arial" w:hAnsi="Arial" w:cs="Arial"/>
-                <w:b/>
-                <w:lang w:val="fr-FR"/>
-              </w:rPr>
-              <w:t xml:space="preserve"> </w:t>
+              <w:t xml:space="preserve">: </w:t>
             </w:r>
             <w:r>
               <w:rPr>
@@ -159,7 +149,6 @@
                 <w:lang w:val="fr-FR"/>
               </w:rPr>
             </w:pPr>
-            <w:proofErr w:type="gramStart"/>
             <w:r>
               <w:rPr>
                 <w:rFonts w:ascii="Arial" w:hAnsi="Arial" w:cs="Arial"/>
@@ -168,7 +157,6 @@
               </w:rPr>
               <w:t>Email:</w:t>
             </w:r>
-            <w:proofErr w:type="gramEnd"/>
             <w:r>
               <w:rPr>
                 <w:rFonts w:ascii="Arial" w:hAnsi="Arial" w:cs="Arial"/>
@@ -359,16 +347,16 @@
                 <w:noProof/>
               </w:rPr>
               <w:drawing>
-                <wp:anchor distT="0" distB="0" distL="114300" distR="114300" simplePos="0" relativeHeight="251658240" behindDoc="0" locked="0" layoutInCell="1" allowOverlap="1" wp14:anchorId="68903CD4" wp14:editId="04106AE1">
+                <wp:anchor distT="0" distB="0" distL="114300" distR="114300" simplePos="0" relativeHeight="251658240" behindDoc="0" locked="0" layoutInCell="1" allowOverlap="1" wp14:anchorId="68903CD4" wp14:editId="6067E559">
                   <wp:simplePos x="0" y="0"/>
                   <wp:positionH relativeFrom="column">
-                    <wp:posOffset>-377825</wp:posOffset>
+                    <wp:posOffset>-273051</wp:posOffset>
                   </wp:positionH>
                   <wp:positionV relativeFrom="paragraph">
                     <wp:posOffset>-24130</wp:posOffset>
                   </wp:positionV>
-                  <wp:extent cx="1409700" cy="1934210"/>
-                  <wp:effectExtent l="0" t="0" r="0" b="8890"/>
+                  <wp:extent cx="1304925" cy="1934210"/>
+                  <wp:effectExtent l="0" t="0" r="9525" b="8890"/>
                   <wp:wrapNone/>
                   <wp:docPr id="1" name="Picture 1" descr="A person wearing a bow tie&#10;&#10;Description automatically generated with medium confidence"/>
                   <wp:cNvGraphicFramePr/>
@@ -388,7 +376,7 @@
                         <pic:spPr>
                           <a:xfrm>
                             <a:off x="0" y="0"/>
-                            <a:ext cx="1409700" cy="1934210"/>
+                            <a:ext cx="1304925" cy="1934210"/>
                           </a:xfrm>
                           <a:prstGeom prst="rect">
                             <a:avLst/>
@@ -397,6 +385,9 @@
                       </pic:pic>
                     </a:graphicData>
                   </a:graphic>
+                  <wp14:sizeRelH relativeFrom="margin">
+                    <wp14:pctWidth>0</wp14:pctWidth>
+                  </wp14:sizeRelH>
                 </wp:anchor>
               </w:drawing>
             </w:r>
@@ -826,6 +817,7 @@
           <w:lang w:val="en-US"/>
         </w:rPr>
       </w:pPr>
+      <w:proofErr w:type="spellStart"/>
       <w:r>
         <w:rPr>
           <w:rFonts w:ascii="Arial" w:hAnsi="Arial" w:cs="Arial"/>
@@ -833,50 +825,59 @@
         </w:rPr>
         <w:t>WebSocket</w:t>
       </w:r>
+      <w:proofErr w:type="spellEnd"/>
     </w:p>
     <w:p>
       <w:pPr>
         <w:pStyle w:val="ListParagraph"/>
-        <w:rPr>
-          <w:rFonts w:ascii="Arial" w:hAnsi="Arial" w:cs="Arial"/>
-        </w:rPr>
-      </w:pPr>
-    </w:p>
-    <w:p>
-      <w:pPr>
-        <w:rPr>
-          <w:rFonts w:ascii="Arial" w:hAnsi="Arial" w:cs="Arial"/>
-          <w:lang w:val="en-US"/>
-        </w:rPr>
-      </w:pPr>
-      <w:r>
-        <w:rPr>
-          <w:rFonts w:ascii="Arial" w:hAnsi="Arial" w:cs="Arial"/>
-          <w:lang w:val="en-US"/>
-        </w:rPr>
-        <w:t>English Proficiency:</w:t>
-      </w:r>
-      <w:r>
-        <w:rPr>
-          <w:rFonts w:ascii="Arial" w:hAnsi="Arial" w:cs="Arial"/>
-          <w:lang w:val="en-US"/>
-        </w:rPr>
-        <w:tab/>
-      </w:r>
-      <w:r>
-        <w:rPr>
-          <w:rFonts w:ascii="Arial" w:hAnsi="Arial" w:cs="Arial"/>
-          <w:lang w:val="en-US"/>
-        </w:rPr>
-        <w:t>Elementary</w:t>
-      </w:r>
-      <w:r>
-        <w:rPr>
-          <w:rFonts w:ascii="Arial" w:hAnsi="Arial" w:cs="Arial"/>
-          <w:lang w:val="en-US"/>
-        </w:rPr>
-        <w:t xml:space="preserve"> </w:t>
-      </w:r>
+        <w:numPr>
+          <w:ilvl w:val="0"/>
+          <w:numId w:val="14"/>
+        </w:numPr>
+        <w:rPr>
+          <w:rFonts w:ascii="Arial" w:hAnsi="Arial" w:cs="Arial"/>
+          <w:lang w:val="en-US"/>
+        </w:rPr>
+      </w:pPr>
+      <w:r>
+        <w:rPr>
+          <w:rFonts w:ascii="Arial" w:hAnsi="Arial" w:cs="Arial"/>
+          <w:lang w:val="en-US"/>
+        </w:rPr>
+        <w:t>React/Redux</w:t>
+      </w:r>
+    </w:p>
+    <w:p>
+      <w:pPr>
+        <w:pStyle w:val="ListParagraph"/>
+        <w:rPr>
+          <w:rFonts w:ascii="Arial" w:hAnsi="Arial" w:cs="Arial"/>
+        </w:rPr>
+      </w:pPr>
+    </w:p>
+    <w:p>
+      <w:pPr>
+        <w:rPr>
+          <w:rFonts w:ascii="Arial" w:hAnsi="Arial" w:cs="Arial"/>
+          <w:lang w:val="en-US"/>
+        </w:rPr>
+      </w:pPr>
+      <w:r>
+        <w:rPr>
+          <w:rFonts w:ascii="Arial" w:hAnsi="Arial" w:cs="Arial"/>
+          <w:lang w:val="en-US"/>
+        </w:rPr>
+        <w:t xml:space="preserve">English </w:t>
+      </w:r>
+      <w:r>
+        <w:rPr>
+          <w:rFonts w:ascii="Arial" w:hAnsi="Arial" w:cs="Arial"/>
+          <w:lang w:val="en-US"/>
+        </w:rPr>
+        <w:t>: A2</w:t>
+      </w:r>
+      <w:bookmarkStart w:id="1" w:name="_GoBack"/>
+      <w:bookmarkEnd w:id="1"/>
     </w:p>
     <w:p>
       <w:pPr>
@@ -1008,6 +1009,15 @@
         </w:rPr>
       </w:pPr>
       <w:proofErr w:type="spellStart"/>
+      <w:r>
+        <w:rPr>
+          <w:rFonts w:ascii="Arial" w:hAnsi="Arial" w:cs="Arial"/>
+          <w:b/>
+          <w:bCs/>
+          <w:lang w:val="en-US"/>
+        </w:rPr>
+        <w:t>Role</w:t>
+      </w:r>
       <w:proofErr w:type="gramStart"/>
       <w:r>
         <w:rPr>
@@ -1016,7 +1026,7 @@
           <w:bCs/>
           <w:lang w:val="en-US"/>
         </w:rPr>
-        <w:t>Role:</w:t>
+        <w:t>:</w:t>
       </w:r>
       <w:r>
         <w:rPr>
@@ -1051,7 +1061,7 @@
         </w:rPr>
         <w:t xml:space="preserve">Description: </w:t>
       </w:r>
-      <w:bookmarkStart w:id="1" w:name="_Hlk67325752"/>
+      <w:bookmarkStart w:id="2" w:name="_Hlk67325752"/>
       <w:r>
         <w:rPr>
           <w:rFonts w:ascii="Arial" w:hAnsi="Arial" w:cs="Arial"/>
@@ -1164,18 +1174,8 @@
           <w:bCs/>
           <w:lang w:val="en-US"/>
         </w:rPr>
-        <w:t xml:space="preserve">Development using </w:t>
-      </w:r>
-      <w:proofErr w:type="gramStart"/>
-      <w:r>
-        <w:rPr>
-          <w:rFonts w:ascii="Arial" w:hAnsi="Arial" w:cs="Arial"/>
-          <w:bCs/>
-          <w:lang w:val="en-US"/>
-        </w:rPr>
-        <w:t>Node.js</w:t>
-      </w:r>
-      <w:proofErr w:type="gramEnd"/>
+        <w:t>Development using Node.js</w:t>
+      </w:r>
     </w:p>
     <w:p>
       <w:pPr>
@@ -1220,7 +1220,7 @@
         </w:rPr>
         <w:t>using the version control system</w:t>
       </w:r>
-      <w:bookmarkEnd w:id="1"/>
+      <w:bookmarkEnd w:id="2"/>
     </w:p>
     <w:p>
       <w:pPr>
@@ -1426,6 +1426,7 @@
           <w:rFonts w:ascii="Arial" w:hAnsi="Arial" w:cs="Arial"/>
           <w:lang w:val="en-US"/>
         </w:rPr>
+        <w:lastRenderedPageBreak/>
         <w:t>ensuring uninterrupted communication</w:t>
       </w:r>
     </w:p>
@@ -1446,7 +1447,6 @@
           <w:rFonts w:ascii="Arial" w:hAnsi="Arial" w:cs="Arial"/>
           <w:lang w:val="en-US"/>
         </w:rPr>
-        <w:lastRenderedPageBreak/>
         <w:t>setup and operation at various communication stations</w:t>
       </w:r>
     </w:p>
@@ -1715,7 +1715,6 @@
         <w:t xml:space="preserve">, </w:t>
       </w:r>
       <w:proofErr w:type="spellStart"/>
-      <w:proofErr w:type="gramStart"/>
       <w:r>
         <w:rPr>
           <w:rFonts w:ascii="Arial" w:hAnsi="Arial" w:cs="Arial"/>
@@ -1725,14 +1724,31 @@
         <w:t>Sass,CSS</w:t>
       </w:r>
       <w:proofErr w:type="spellEnd"/>
-      <w:proofErr w:type="gramEnd"/>
       <w:r>
         <w:rPr>
           <w:rFonts w:ascii="Arial" w:hAnsi="Arial" w:cs="Arial"/>
           <w:shd w:val="clear" w:color="auto" w:fill="FFFFFF"/>
           <w:lang w:val="en-US"/>
         </w:rPr>
-        <w:t xml:space="preserve"> Grid, Webpack, ES6+, Async programming, RESTful API, HTTP/HTTPS,  WebSocket.</w:t>
+        <w:t xml:space="preserve"> Grid, </w:t>
+      </w:r>
+      <w:proofErr w:type="spellStart"/>
+      <w:r>
+        <w:rPr>
+          <w:rFonts w:ascii="Arial" w:hAnsi="Arial" w:cs="Arial"/>
+          <w:shd w:val="clear" w:color="auto" w:fill="FFFFFF"/>
+          <w:lang w:val="en-US"/>
+        </w:rPr>
+        <w:t>Webpack</w:t>
+      </w:r>
+      <w:proofErr w:type="spellEnd"/>
+      <w:r>
+        <w:rPr>
+          <w:rFonts w:ascii="Arial" w:hAnsi="Arial" w:cs="Arial"/>
+          <w:shd w:val="clear" w:color="auto" w:fill="FFFFFF"/>
+          <w:lang w:val="en-US"/>
+        </w:rPr>
+        <w:t>, ES6+, Async programming, RESTful API, HTTP/HTTPS,  WebSocket.</w:t>
       </w:r>
     </w:p>
     <w:p>
@@ -1900,6 +1916,7 @@
     <w:p>
       <w:pPr>
         <w:rPr>
+          <w:rStyle w:val="Hyperlink"/>
           <w:rFonts w:ascii="Arial" w:hAnsi="Arial" w:cs="Arial"/>
           <w:lang w:val="en-US"/>
         </w:rPr>
@@ -1913,6 +1930,51 @@
         <w:t xml:space="preserve">Portfolio: </w:t>
       </w:r>
       <w:hyperlink r:id="rId9" w:history="1">
+        <w:r>
+          <w:rPr>
+            <w:rStyle w:val="Hyperlink"/>
+            <w:rFonts w:ascii="Arial" w:hAnsi="Arial" w:cs="Arial"/>
+            <w:lang w:val="en-US"/>
+          </w:rPr>
+          <w:t>https://andreydut.github.io/Portfolio/</w:t>
+        </w:r>
+      </w:hyperlink>
+    </w:p>
+    <w:p>
+      <w:pPr>
+        <w:rPr>
+          <w:rFonts w:ascii="Arial" w:hAnsi="Arial" w:cs="Arial"/>
+          <w:b/>
+          <w:bCs/>
+          <w:lang w:val="en-US"/>
+        </w:rPr>
+      </w:pPr>
+      <w:r>
+        <w:rPr>
+          <w:rFonts w:ascii="Arial" w:hAnsi="Arial" w:cs="Arial"/>
+          <w:b/>
+          <w:bCs/>
+          <w:lang w:val="en-US"/>
+        </w:rPr>
+        <w:t>GIT</w:t>
+      </w:r>
+      <w:r>
+        <w:rPr>
+          <w:rFonts w:ascii="Arial" w:hAnsi="Arial" w:cs="Arial"/>
+          <w:b/>
+          <w:bCs/>
+          <w:lang w:val="en-US"/>
+        </w:rPr>
+        <w:t>:</w:t>
+      </w:r>
+      <w:r>
+        <w:rPr>
+          <w:rFonts w:ascii="Arial" w:hAnsi="Arial" w:cs="Arial"/>
+          <w:lang w:val="en-US"/>
+        </w:rPr>
+        <w:t xml:space="preserve"> </w:t>
+      </w:r>
+      <w:hyperlink r:id="rId10" w:history="1">
         <w:r>
           <w:rPr>
             <w:rStyle w:val="Hyperlink"/>
@@ -1963,7 +2025,7 @@
           <w:lang w:val="en-US"/>
         </w:rPr>
       </w:pPr>
-      <w:bookmarkStart w:id="2" w:name="_Hlk67247676"/>
+      <w:bookmarkStart w:id="3" w:name="_Hlk67247676"/>
       <w:r>
         <w:rPr>
           <w:rFonts w:ascii="Arial" w:hAnsi="Arial" w:cs="Arial"/>
@@ -2028,19 +2090,10 @@
           <w:rFonts w:ascii="Arial" w:hAnsi="Arial" w:cs="Arial"/>
           <w:lang w:val="en-US"/>
         </w:rPr>
-        <w:t xml:space="preserve"> on a </w:t>
-      </w:r>
-      <w:proofErr w:type="gramStart"/>
-      <w:r>
-        <w:rPr>
-          <w:rFonts w:ascii="Arial" w:hAnsi="Arial" w:cs="Arial"/>
-          <w:lang w:val="en-US"/>
-        </w:rPr>
-        <w:t>contract</w:t>
-      </w:r>
-      <w:proofErr w:type="gramEnd"/>
-    </w:p>
-    <w:bookmarkEnd w:id="2"/>
+        <w:t xml:space="preserve"> on a contract</w:t>
+      </w:r>
+    </w:p>
+    <w:bookmarkEnd w:id="3"/>
     <w:p>
       <w:pPr>
         <w:rPr>
@@ -2075,27 +2128,7 @@
           <w:color w:val="FFFFFF"/>
           <w:lang w:val="en-US"/>
         </w:rPr>
-        <w:t xml:space="preserve">Reason for applying for a </w:t>
-      </w:r>
-      <w:proofErr w:type="gramStart"/>
-      <w:r>
-        <w:rPr>
-          <w:rFonts w:ascii="Arial" w:hAnsi="Arial" w:cs="Arial"/>
-          <w:b/>
-          <w:color w:val="FFFFFF"/>
-          <w:lang w:val="en-US"/>
-        </w:rPr>
-        <w:t>job</w:t>
-      </w:r>
-      <w:proofErr w:type="gramEnd"/>
-      <w:r>
-        <w:rPr>
-          <w:rFonts w:ascii="Arial" w:hAnsi="Arial" w:cs="Arial"/>
-          <w:b/>
-          <w:color w:val="FFFFFF"/>
-          <w:lang w:val="en-US"/>
-        </w:rPr>
-        <w:t xml:space="preserve"> </w:t>
+        <w:t xml:space="preserve">Reason for applying for a job </w:t>
       </w:r>
     </w:p>
     <w:p>
@@ -2212,7 +2245,7 @@
 </file>
 
 <file path=word/numbering.xml><?xml version="1.0" encoding="utf-8"?>
-<w:numbering xmlns:wpc="http://schemas.microsoft.com/office/word/2010/wordprocessingCanvas" xmlns:cx="http://schemas.microsoft.com/office/drawing/2014/chartex" xmlns:cx1="http://schemas.microsoft.com/office/drawing/2015/9/8/chartex" xmlns:cx2="http://schemas.microsoft.com/office/drawing/2015/10/21/chartex" xmlns:cx3="http://schemas.microsoft.com/office/drawing/2016/5/9/chartex" xmlns:cx4="http://schemas.microsoft.com/office/drawing/2016/5/10/chartex" xmlns:cx5="http://schemas.microsoft.com/office/drawing/2016/5/11/chartex" xmlns:cx6="http://schemas.microsoft.com/office/drawing/2016/5/12/chartex" xmlns:cx7="http://schemas.microsoft.com/office/drawing/2016/5/13/chartex" xmlns:cx8="http://schemas.microsoft.com/office/drawing/2016/5/14/chartex" xmlns:mc="http://schemas.openxmlformats.org/markup-compatibility/2006" xmlns:aink="http://schemas.microsoft.com/office/drawing/2016/ink" xmlns:am3d="http://schemas.microsoft.com/office/drawing/2017/model3d" xmlns:o="urn:schemas-microsoft-com:office:office" xmlns:r="http://schemas.openxmlformats.org/officeDocument/2006/relationships" xmlns:m="http://schemas.openxmlformats.org/officeDocument/2006/math" xmlns:v="urn:schemas-microsoft-com:vml" xmlns:wp14="http://schemas.microsoft.com/office/word/2010/wordprocessingDrawing" xmlns:wp="http://schemas.openxmlformats.org/drawingml/2006/wordprocessingDrawing" xmlns:w10="urn:schemas-microsoft-com:office:word" xmlns:w="http://schemas.openxmlformats.org/wordprocessingml/2006/main" xmlns:w14="http://schemas.microsoft.com/office/word/2010/wordml" xmlns:w15="http://schemas.microsoft.com/office/word/2012/wordml" xmlns:w16cex="http://schemas.microsoft.com/office/word/2018/wordml/cex" xmlns:w16cid="http://schemas.microsoft.com/office/word/2016/wordml/cid" xmlns:w16="http://schemas.microsoft.com/office/word/2018/wordml" xmlns:w16se="http://schemas.microsoft.com/office/word/2015/wordml/symex" xmlns:wpg="http://schemas.microsoft.com/office/word/2010/wordprocessingGroup" xmlns:wpi="http://schemas.microsoft.com/office/word/2010/wordprocessingInk" xmlns:wne="http://schemas.microsoft.com/office/word/2006/wordml" xmlns:wps="http://schemas.microsoft.com/office/word/2010/wordprocessingShape" mc:Ignorable="w14 w15 w16se w16cid w16 w16cex wp14">
+<w:numbering xmlns:wpc="http://schemas.microsoft.com/office/word/2010/wordprocessingCanvas" xmlns:mc="http://schemas.openxmlformats.org/markup-compatibility/2006" xmlns:o="urn:schemas-microsoft-com:office:office" xmlns:r="http://schemas.openxmlformats.org/officeDocument/2006/relationships" xmlns:m="http://schemas.openxmlformats.org/officeDocument/2006/math" xmlns:v="urn:schemas-microsoft-com:vml" xmlns:wp14="http://schemas.microsoft.com/office/word/2010/wordprocessingDrawing" xmlns:wp="http://schemas.openxmlformats.org/drawingml/2006/wordprocessingDrawing" xmlns:w10="urn:schemas-microsoft-com:office:word" xmlns:w="http://schemas.openxmlformats.org/wordprocessingml/2006/main" xmlns:w14="http://schemas.microsoft.com/office/word/2010/wordml" xmlns:w15="http://schemas.microsoft.com/office/word/2012/wordml" xmlns:wpg="http://schemas.microsoft.com/office/word/2010/wordprocessingGroup" xmlns:wpi="http://schemas.microsoft.com/office/word/2010/wordprocessingInk" xmlns:wne="http://schemas.microsoft.com/office/word/2006/wordml" xmlns:wps="http://schemas.microsoft.com/office/word/2010/wordprocessingShape" mc:Ignorable="w14 w15 wp14">
   <w:abstractNum w:abstractNumId="0" w15:restartNumberingAfterBreak="0">
     <w:nsid w:val="05885871"/>
     <w:multiLevelType w:val="hybridMultilevel"/>
@@ -4442,7 +4475,7 @@
 </file>
 
 <file path=word/styles.xml><?xml version="1.0" encoding="utf-8"?>
-<w:styles xmlns:mc="http://schemas.openxmlformats.org/markup-compatibility/2006" xmlns:r="http://schemas.openxmlformats.org/officeDocument/2006/relationships" xmlns:w="http://schemas.openxmlformats.org/wordprocessingml/2006/main" xmlns:w14="http://schemas.microsoft.com/office/word/2010/wordml" xmlns:w15="http://schemas.microsoft.com/office/word/2012/wordml" xmlns:w16cex="http://schemas.microsoft.com/office/word/2018/wordml/cex" xmlns:w16cid="http://schemas.microsoft.com/office/word/2016/wordml/cid" xmlns:w16="http://schemas.microsoft.com/office/word/2018/wordml" xmlns:w16se="http://schemas.microsoft.com/office/word/2015/wordml/symex" mc:Ignorable="w14 w15 w16se w16cid w16 w16cex">
+<w:styles xmlns:mc="http://schemas.openxmlformats.org/markup-compatibility/2006" xmlns:r="http://schemas.openxmlformats.org/officeDocument/2006/relationships" xmlns:w="http://schemas.openxmlformats.org/wordprocessingml/2006/main" xmlns:w14="http://schemas.microsoft.com/office/word/2010/wordml" xmlns:w15="http://schemas.microsoft.com/office/word/2012/wordml" mc:Ignorable="w14 w15">
   <w:docDefaults>
     <w:rPrDefault>
       <w:rPr>
@@ -4452,7 +4485,7 @@
     </w:rPrDefault>
     <w:pPrDefault/>
   </w:docDefaults>
-  <w:latentStyles w:defLockedState="0" w:defUIPriority="0" w:defSemiHidden="0" w:defUnhideWhenUsed="0" w:defQFormat="0" w:count="376">
+  <w:latentStyles w:defLockedState="0" w:defUIPriority="0" w:defSemiHidden="0" w:defUnhideWhenUsed="0" w:defQFormat="0" w:count="371">
     <w:lsdException w:name="Normal" w:qFormat="1"/>
     <w:lsdException w:name="heading 1" w:qFormat="1"/>
     <w:lsdException w:name="heading 2" w:semiHidden="1" w:unhideWhenUsed="1" w:qFormat="1"/>
@@ -4736,11 +4769,6 @@
     <w:lsdException w:name="List Table 5 Dark Accent 6" w:uiPriority="50"/>
     <w:lsdException w:name="List Table 6 Colorful Accent 6" w:uiPriority="51"/>
     <w:lsdException w:name="List Table 7 Colorful Accent 6" w:uiPriority="52"/>
-    <w:lsdException w:name="Mention" w:semiHidden="1" w:uiPriority="99" w:unhideWhenUsed="1"/>
-    <w:lsdException w:name="Smart Hyperlink" w:semiHidden="1" w:uiPriority="99" w:unhideWhenUsed="1"/>
-    <w:lsdException w:name="Hashtag" w:semiHidden="1" w:uiPriority="99" w:unhideWhenUsed="1"/>
-    <w:lsdException w:name="Unresolved Mention" w:semiHidden="1" w:uiPriority="99" w:unhideWhenUsed="1"/>
-    <w:lsdException w:name="Smart Link" w:semiHidden="1" w:uiPriority="99" w:unhideWhenUsed="1"/>
   </w:latentStyles>
   <w:style w:type="paragraph" w:default="1" w:styleId="Normal">
     <w:name w:val="Normal"/>
@@ -4935,7 +4963,7 @@
       <w:spacing w:before="100" w:beforeAutospacing="1" w:after="100" w:afterAutospacing="1"/>
     </w:pPr>
   </w:style>
-  <w:style w:type="character" w:styleId="UnresolvedMention">
+  <w:style w:type="character" w:customStyle="1" w:styleId="UnresolvedMention">
     <w:name w:val="Unresolved Mention"/>
     <w:basedOn w:val="DefaultParagraphFont"/>
     <w:uiPriority w:val="99"/>
@@ -5236,7 +5264,7 @@
 </file>
 
 <file path=customXml/itemProps1.xml><?xml version="1.0" encoding="utf-8"?>
-<ds:datastoreItem xmlns:ds="http://schemas.openxmlformats.org/officeDocument/2006/customXml" ds:itemID="{A3A2B421-4A24-4F35-8CC3-4C93F33B9DB9}">
+<ds:datastoreItem xmlns:ds="http://schemas.openxmlformats.org/officeDocument/2006/customXml" ds:itemID="{A67C0DF0-B535-4110-A64E-FCDECBF35CE5}">
   <ds:schemaRefs>
     <ds:schemaRef ds:uri="http://schemas.openxmlformats.org/officeDocument/2006/bibliography"/>
   </ds:schemaRefs>

</xml_diff>

<commit_message>
update resume english and create new resume russian
</commit_message>
<xml_diff>
--- a/resume/CV_Andrei_Dutkovski_english.docx
+++ b/resume/CV_Andrei_Dutkovski_english.docx
@@ -51,7 +51,7 @@
                 <w:szCs w:val="28"/>
                 <w:lang w:val="en-US"/>
               </w:rPr>
-              <w:t>ANDREI</w:t>
+              <w:t>ANDREY</w:t>
             </w:r>
             <w:r>
               <w:rPr>
@@ -537,7 +537,21 @@
           <w:rFonts w:ascii="Arial" w:hAnsi="Arial" w:cs="Arial"/>
           <w:lang w:val="en-US"/>
         </w:rPr>
-        <w:t>I have an active life position, purposeful, easy to learn new things. Every day I improve my knowledge, I want to become a sought-after, qualified specialist in the field of front-end.</w:t>
+        <w:t>I have an active life position, purposeful, easy to learn new things. Every day I improve my knowledge, I want to become a sought-after, qualif</w:t>
+      </w:r>
+      <w:r>
+        <w:rPr>
+          <w:rFonts w:ascii="Arial" w:hAnsi="Arial" w:cs="Arial"/>
+          <w:lang w:val="en-US"/>
+        </w:rPr>
+        <w:t>ied specialist in the field of F</w:t>
+      </w:r>
+      <w:r>
+        <w:rPr>
+          <w:rFonts w:ascii="Arial" w:hAnsi="Arial" w:cs="Arial"/>
+          <w:lang w:val="en-US"/>
+        </w:rPr>
+        <w:t>ront-end.</w:t>
       </w:r>
     </w:p>
     <w:p>
@@ -939,25 +953,7 @@
           <w:i/>
           <w:lang w:val="en-US"/>
         </w:rPr>
-        <w:t>2021</w:t>
-      </w:r>
-      <w:r>
-        <w:rPr>
-          <w:rFonts w:ascii="Arial" w:hAnsi="Arial" w:cs="Arial"/>
-          <w:b/>
-          <w:i/>
-          <w:lang w:val="en-US"/>
-        </w:rPr>
-        <w:t xml:space="preserve"> - </w:t>
-      </w:r>
-      <w:r>
-        <w:rPr>
-          <w:rFonts w:ascii="Arial" w:hAnsi="Arial" w:cs="Arial"/>
-          <w:b/>
-          <w:i/>
-          <w:lang w:val="en-US"/>
-        </w:rPr>
-        <w:t>Present</w:t>
+        <w:t>2021 - Present</w:t>
       </w:r>
       <w:r>
         <w:rPr>
@@ -980,14 +976,7 @@
           <w:rFonts w:ascii="Arial" w:hAnsi="Arial" w:cs="Arial"/>
           <w:lang w:val="en-US"/>
         </w:rPr>
-        <w:t>-End Developer</w:t>
-      </w:r>
-      <w:r>
-        <w:rPr>
-          <w:rFonts w:ascii="Arial" w:hAnsi="Arial" w:cs="Arial"/>
-          <w:lang w:val="en-US"/>
-        </w:rPr>
-        <w:t xml:space="preserve">, </w:t>
+        <w:t xml:space="preserve">-End Developer, </w:t>
       </w:r>
       <w:r>
         <w:rPr>
@@ -1151,7 +1140,15 @@
           <w:bCs/>
           <w:lang w:val="en-US"/>
         </w:rPr>
-        <w:t>development on react</w:t>
+        <w:t xml:space="preserve">development on </w:t>
+      </w:r>
+      <w:r>
+        <w:rPr>
+          <w:rFonts w:ascii="Arial" w:hAnsi="Arial" w:cs="Arial"/>
+          <w:bCs/>
+          <w:lang w:val="en-US"/>
+        </w:rPr>
+        <w:t>React</w:t>
       </w:r>
     </w:p>
     <w:p>
@@ -1450,7 +1447,39 @@
           <w:lang w:val="en-US"/>
         </w:rPr>
         <w:lastRenderedPageBreak/>
-        <w:t>cross-browser layout</w:t>
+        <w:t>cross-browser</w:t>
+      </w:r>
+      <w:r>
+        <w:rPr>
+          <w:rFonts w:ascii="Arial" w:hAnsi="Arial" w:cs="Arial"/>
+          <w:bCs/>
+          <w:lang w:val="en-US"/>
+        </w:rPr>
+        <w:t xml:space="preserve"> </w:t>
+      </w:r>
+      <w:r>
+        <w:rPr>
+          <w:rFonts w:ascii="Arial" w:hAnsi="Arial" w:cs="Arial"/>
+          <w:bCs/>
+          <w:lang w:val="en-US"/>
+        </w:rPr>
+        <w:t xml:space="preserve">and </w:t>
+      </w:r>
+      <w:r>
+        <w:rPr>
+          <w:rFonts w:ascii="Arial" w:hAnsi="Arial" w:cs="Arial"/>
+          <w:bCs/>
+          <w:lang w:val="en-US"/>
+        </w:rPr>
+        <w:t>adaptive</w:t>
+      </w:r>
+      <w:r>
+        <w:rPr>
+          <w:rFonts w:ascii="Arial" w:hAnsi="Arial" w:cs="Arial"/>
+          <w:bCs/>
+          <w:lang w:val="en-US"/>
+        </w:rPr>
+        <w:t xml:space="preserve"> layout</w:t>
       </w:r>
     </w:p>
     <w:p>
@@ -1472,7 +1501,7 @@
           <w:bCs/>
           <w:lang w:val="en-US"/>
         </w:rPr>
-        <w:t>adaptive layout</w:t>
+        <w:t>application development</w:t>
       </w:r>
     </w:p>
     <w:p>
@@ -1494,7 +1523,7 @@
           <w:bCs/>
           <w:lang w:val="en-US"/>
         </w:rPr>
-        <w:t>application development</w:t>
+        <w:t>Development using Node.js</w:t>
       </w:r>
     </w:p>
     <w:p>
@@ -1516,7 +1545,7 @@
           <w:bCs/>
           <w:lang w:val="en-US"/>
         </w:rPr>
-        <w:t>Development using Node.js</w:t>
+        <w:t>development of landing pages</w:t>
       </w:r>
     </w:p>
     <w:p>
@@ -1538,7 +1567,16 @@
           <w:bCs/>
           <w:lang w:val="en-US"/>
         </w:rPr>
-        <w:t>development of landing pages</w:t>
+        <w:t xml:space="preserve">using </w:t>
+      </w:r>
+      <w:bookmarkEnd w:id="1"/>
+      <w:r>
+        <w:rPr>
+          <w:rFonts w:ascii="Arial" w:hAnsi="Arial" w:cs="Arial"/>
+          <w:bCs/>
+          <w:lang w:val="en-US"/>
+        </w:rPr>
+        <w:t>GIT</w:t>
       </w:r>
     </w:p>
     <w:p>
@@ -1560,9 +1598,8 @@
           <w:bCs/>
           <w:lang w:val="en-US"/>
         </w:rPr>
-        <w:t>using the version control system</w:t>
-      </w:r>
-      <w:bookmarkEnd w:id="1"/>
+        <w:t>working with the DOM</w:t>
+      </w:r>
     </w:p>
     <w:p>
       <w:pPr>
@@ -1583,28 +1620,6 @@
           <w:bCs/>
           <w:lang w:val="en-US"/>
         </w:rPr>
-        <w:t>working with the DOM</w:t>
-      </w:r>
-    </w:p>
-    <w:p>
-      <w:pPr>
-        <w:pStyle w:val="a6"/>
-        <w:numPr>
-          <w:ilvl w:val="0"/>
-          <w:numId w:val="18"/>
-        </w:numPr>
-        <w:rPr>
-          <w:rFonts w:ascii="Arial" w:hAnsi="Arial" w:cs="Arial"/>
-          <w:bCs/>
-          <w:lang w:val="en-US"/>
-        </w:rPr>
-      </w:pPr>
-      <w:r>
-        <w:rPr>
-          <w:rFonts w:ascii="Arial" w:hAnsi="Arial" w:cs="Arial"/>
-          <w:bCs/>
-          <w:lang w:val="en-US"/>
-        </w:rPr>
         <w:t xml:space="preserve">working with the </w:t>
       </w:r>
       <w:r>
@@ -1748,27 +1763,16 @@
           <w:rFonts w:ascii="Arial" w:hAnsi="Arial" w:cs="Arial"/>
           <w:lang w:val="en-US"/>
         </w:rPr>
-        <w:t>Personnel management</w:t>
-      </w:r>
-    </w:p>
-    <w:p>
-      <w:pPr>
-        <w:pStyle w:val="a6"/>
-        <w:numPr>
-          <w:ilvl w:val="0"/>
-          <w:numId w:val="19"/>
-        </w:numPr>
-        <w:rPr>
-          <w:rFonts w:ascii="Arial" w:hAnsi="Arial" w:cs="Arial"/>
-          <w:lang w:val="en-US"/>
-        </w:rPr>
-      </w:pPr>
-      <w:r>
-        <w:rPr>
-          <w:rFonts w:ascii="Arial" w:hAnsi="Arial" w:cs="Arial"/>
-          <w:lang w:val="en-US"/>
-        </w:rPr>
-        <w:t>ensuring uninterrupted communication</w:t>
+        <w:t>p</w:t>
+      </w:r>
+      <w:bookmarkStart w:id="2" w:name="_GoBack"/>
+      <w:bookmarkEnd w:id="2"/>
+      <w:r>
+        <w:rPr>
+          <w:rFonts w:ascii="Arial" w:hAnsi="Arial" w:cs="Arial"/>
+          <w:lang w:val="en-US"/>
+        </w:rPr>
+        <w:t>ersonnel management</w:t>
       </w:r>
     </w:p>
     <w:p>
@@ -2417,7 +2421,7 @@
           <w:rFonts w:ascii="Arial" w:hAnsi="Arial" w:cs="Arial"/>
         </w:rPr>
       </w:pPr>
-      <w:bookmarkStart w:id="2" w:name="_Hlk67247676"/>
+      <w:bookmarkStart w:id="3" w:name="_Hlk67247676"/>
       <w:r>
         <w:rPr>
           <w:rFonts w:ascii="Arial" w:hAnsi="Arial" w:cs="Arial"/>
@@ -2442,51 +2446,14 @@
         </w:rPr>
         <w:t xml:space="preserve"> </w:t>
       </w:r>
-      <w:r>
-        <w:rPr>
-          <w:rFonts w:ascii="Arial" w:hAnsi="Arial" w:cs="Arial"/>
-          <w:lang w:val="en-US"/>
-        </w:rPr>
-        <w:t>I</w:t>
-      </w:r>
-      <w:r>
-        <w:rPr>
-          <w:rFonts w:ascii="Arial" w:hAnsi="Arial" w:cs="Arial"/>
-          <w:lang w:val="en-US"/>
-        </w:rPr>
-        <w:t xml:space="preserve"> serve</w:t>
-      </w:r>
-      <w:r>
-        <w:rPr>
-          <w:rFonts w:ascii="Arial" w:hAnsi="Arial" w:cs="Arial"/>
-          <w:lang w:val="en-US"/>
-        </w:rPr>
-        <w:t xml:space="preserve">d </w:t>
-      </w:r>
-      <w:r>
-        <w:rPr>
-          <w:rFonts w:ascii="Arial" w:hAnsi="Arial" w:cs="Arial"/>
-          <w:lang w:val="en-US"/>
-        </w:rPr>
-        <w:t>6</w:t>
-      </w:r>
-      <w:r>
-        <w:rPr>
-          <w:rFonts w:ascii="Arial" w:hAnsi="Arial" w:cs="Arial"/>
-          <w:lang w:val="en-US"/>
-        </w:rPr>
-        <w:t xml:space="preserve"> years</w:t>
-      </w:r>
-      <w:r>
-        <w:rPr>
-          <w:rFonts w:ascii="Arial" w:hAnsi="Arial" w:cs="Arial"/>
-          <w:lang w:val="en-US"/>
-        </w:rPr>
-        <w:t xml:space="preserve"> on a contract</w:t>
-      </w:r>
-      <w:bookmarkStart w:id="3" w:name="_GoBack"/>
-      <w:bookmarkEnd w:id="2"/>
       <w:bookmarkEnd w:id="3"/>
+      <w:r>
+        <w:rPr>
+          <w:rFonts w:ascii="Arial" w:hAnsi="Arial" w:cs="Arial"/>
+          <w:lang w:val="en-US"/>
+        </w:rPr>
+        <w:t>reserve officer</w:t>
+      </w:r>
     </w:p>
     <w:sectPr>
       <w:pgSz w:w="11906" w:h="16838"/>
@@ -5851,7 +5818,7 @@
   <a:extraClrSchemeLst/>
   <a:extLst>
     <a:ext uri="{05A4C25C-085E-4340-85A3-A5531E510DB2}">
-      <thm15:themeFamily xmlns:thm15="http://schemas.microsoft.com/office/thememl/2012/main" xmlns="" name="Office Theme" id="{62F939B6-93AF-4DB8-9C6B-D6C7DFDC589F}" vid="{4A3C46E8-61CC-4603-A589-7422A47A8E4A}"/>
+      <thm15:themeFamily xmlns="" xmlns:thm15="http://schemas.microsoft.com/office/thememl/2012/main" name="Office Theme" id="{62F939B6-93AF-4DB8-9C6B-D6C7DFDC589F}" vid="{4A3C46E8-61CC-4603-A589-7422A47A8E4A}"/>
     </a:ext>
   </a:extLst>
 </a:theme>
@@ -5862,7 +5829,7 @@
 </file>
 
 <file path=customXml/itemProps1.xml><?xml version="1.0" encoding="utf-8"?>
-<ds:datastoreItem xmlns:ds="http://schemas.openxmlformats.org/officeDocument/2006/customXml" ds:itemID="{652DF578-C2C8-4212-8EF5-1601E4555166}">
+<ds:datastoreItem xmlns:ds="http://schemas.openxmlformats.org/officeDocument/2006/customXml" ds:itemID="{AF49758F-D6C8-4D5C-A7AD-5E1D1FC8BA8A}">
   <ds:schemaRefs>
     <ds:schemaRef ds:uri="http://schemas.openxmlformats.org/officeDocument/2006/bibliography"/>
   </ds:schemaRefs>

</xml_diff>